<commit_message>
Changes in Feature Set Document as discussed
</commit_message>
<xml_diff>
--- a/Feature Set Document.docx
+++ b/Feature Set Document.docx
@@ -522,7 +522,7 @@
           </mc:Choice>
           <mc:Fallback>
             <w:pict>
-              <v:line w14:anchorId="1FD281FD" id="Straight Connector 1" o:spid="_x0000_s1026" style="position:absolute;z-index:251658240;visibility:visible;mso-wrap-style:square;mso-width-percent:0;mso-height-percent:0;mso-wrap-distance-left:9pt;mso-wrap-distance-top:0;mso-wrap-distance-right:8.9pt;mso-wrap-distance-bottom:0;mso-position-horizontal:absolute;mso-position-horizontal-relative:text;mso-position-vertical:absolute;mso-position-vertical-relative:text;mso-width-percent:0;mso-height-percent:0;mso-width-relative:page;mso-height-relative:page" from="11.55pt,1.8pt" to="468.4pt,1.95pt" o:gfxdata="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" strokecolor="#7fa8cc" strokeweight=".88mm"/>
+              <v:line w14:anchorId="1A121172" id="Straight Connector 1" o:spid="_x0000_s1026" style="position:absolute;z-index:251658240;visibility:visible;mso-wrap-style:square;mso-width-percent:0;mso-height-percent:0;mso-wrap-distance-left:9pt;mso-wrap-distance-top:0;mso-wrap-distance-right:8.9pt;mso-wrap-distance-bottom:0;mso-position-horizontal:absolute;mso-position-horizontal-relative:text;mso-position-vertical:absolute;mso-position-vertical-relative:text;mso-width-percent:0;mso-height-percent:0;mso-width-relative:page;mso-height-relative:page" from="11.55pt,1.8pt" to="468.4pt,1.95pt" o:gfxdata="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" strokecolor="#7fa8cc" strokeweight=".88mm"/>
             </w:pict>
           </mc:Fallback>
         </mc:AlternateContent>
@@ -4268,7 +4268,37 @@
                 <w:sz w:val="22"/>
                 <w:szCs w:val="22"/>
               </w:rPr>
-              <w:t>Build player profile</w:t>
+              <w:t>Build P</w:t>
+            </w:r>
+            <w:r>
+              <w:rPr>
+                <w:rFonts w:asciiTheme="minorHAnsi" w:hAnsiTheme="minorHAnsi" w:cstheme="minorHAnsi"/>
+                <w:bCs/>
+                <w:color w:val="000000"/>
+                <w:sz w:val="22"/>
+                <w:szCs w:val="22"/>
+              </w:rPr>
+              <w:t xml:space="preserve">layer </w:t>
+            </w:r>
+            <w:r>
+              <w:rPr>
+                <w:rFonts w:asciiTheme="minorHAnsi" w:hAnsiTheme="minorHAnsi" w:cstheme="minorHAnsi"/>
+                <w:bCs/>
+                <w:color w:val="000000"/>
+                <w:sz w:val="22"/>
+                <w:szCs w:val="22"/>
+              </w:rPr>
+              <w:t>P</w:t>
+            </w:r>
+            <w:r>
+              <w:rPr>
+                <w:rFonts w:asciiTheme="minorHAnsi" w:hAnsiTheme="minorHAnsi" w:cstheme="minorHAnsi"/>
+                <w:bCs/>
+                <w:color w:val="000000"/>
+                <w:sz w:val="22"/>
+                <w:szCs w:val="22"/>
+              </w:rPr>
+              <w:t>rofile</w:t>
             </w:r>
           </w:p>
         </w:tc>
@@ -6745,7 +6775,17 @@
                 <w:sz w:val="22"/>
                 <w:szCs w:val="22"/>
               </w:rPr>
-              <w:t>Classify players</w:t>
+              <w:t>Classify P</w:t>
+            </w:r>
+            <w:r>
+              <w:rPr>
+                <w:rFonts w:asciiTheme="minorHAnsi" w:hAnsiTheme="minorHAnsi" w:cstheme="minorHAnsi"/>
+                <w:bCs/>
+                <w:color w:val="000000"/>
+                <w:sz w:val="22"/>
+                <w:szCs w:val="22"/>
+              </w:rPr>
+              <w:t>layers</w:t>
             </w:r>
           </w:p>
         </w:tc>
@@ -9253,7 +9293,6 @@
                 <w:color w:val="000000"/>
               </w:rPr>
             </w:pPr>
-            <w:proofErr w:type="spellStart"/>
             <w:r>
               <w:rPr>
                 <w:rFonts w:asciiTheme="minorHAnsi" w:hAnsiTheme="minorHAnsi" w:cstheme="minorHAnsi"/>
@@ -9262,9 +9301,8 @@
                 <w:sz w:val="22"/>
                 <w:szCs w:val="22"/>
               </w:rPr>
-              <w:t>Processi</w:t>
-            </w:r>
-            <w:proofErr w:type="spellEnd"/>
+              <w:t>Process</w:t>
+            </w:r>
             <w:r>
               <w:rPr>
                 <w:rFonts w:asciiTheme="minorHAnsi" w:hAnsiTheme="minorHAnsi" w:cstheme="minorHAnsi"/>
@@ -10993,6 +11031,17 @@
         </w:rPr>
       </w:pPr>
     </w:p>
+    <w:p>
+      <w:pPr>
+        <w:jc w:val="both"/>
+        <w:rPr>
+          <w:rFonts w:asciiTheme="minorHAnsi" w:hAnsiTheme="minorHAnsi" w:cstheme="minorHAnsi"/>
+          <w:bCs/>
+          <w:i/>
+          <w:color w:val="0000FF"/>
+        </w:rPr>
+      </w:pPr>
+    </w:p>
     <w:tbl>
       <w:tblPr>
         <w:tblStyle w:val="LightGrid-Accent5"/>
@@ -11035,6 +11084,7 @@
                 <w:szCs w:val="22"/>
                 <w:lang w:val="en-US"/>
               </w:rPr>
+              <w:lastRenderedPageBreak/>
               <w:t>Goal 3 Description:</w:t>
             </w:r>
           </w:p>
@@ -11079,7 +11129,6 @@
                 <w:szCs w:val="22"/>
                 <w:lang w:val="en-US"/>
               </w:rPr>
-              <w:lastRenderedPageBreak/>
               <w:t>RELEVANT</w:t>
             </w:r>
             <w:r>
@@ -13064,7 +13113,6 @@
                 <w:szCs w:val="22"/>
                 <w:lang w:val="en-US"/>
               </w:rPr>
-              <w:lastRenderedPageBreak/>
               <w:t>Goal 4 Description:</w:t>
             </w:r>
           </w:p>
@@ -14543,7 +14591,6 @@
                 <w:sz w:val="22"/>
                 <w:szCs w:val="22"/>
               </w:rPr>
-              <w:lastRenderedPageBreak/>
               <w:t>Goal-ID</w:t>
             </w:r>
           </w:p>
@@ -14670,7 +14717,6 @@
               <w:rPr>
                 <w:rFonts w:asciiTheme="minorHAnsi" w:hAnsiTheme="minorHAnsi" w:cstheme="minorHAnsi"/>
                 <w:bCs/>
-                <w:color w:val="0000FF"/>
                 <w:sz w:val="22"/>
                 <w:szCs w:val="22"/>
               </w:rPr>
@@ -14679,7 +14725,6 @@
               <w:rPr>
                 <w:rFonts w:asciiTheme="minorHAnsi" w:hAnsiTheme="minorHAnsi" w:cstheme="minorHAnsi"/>
                 <w:bCs/>
-                <w:color w:val="0000FF"/>
                 <w:sz w:val="22"/>
                 <w:szCs w:val="22"/>
               </w:rPr>
@@ -14703,7 +14748,6 @@
               <w:rPr>
                 <w:rFonts w:asciiTheme="minorHAnsi" w:hAnsiTheme="minorHAnsi" w:cstheme="minorHAnsi"/>
                 <w:bCs/>
-                <w:color w:val="0000FF"/>
                 <w:sz w:val="22"/>
                 <w:szCs w:val="22"/>
               </w:rPr>
@@ -14712,7 +14756,6 @@
               <w:rPr>
                 <w:rFonts w:asciiTheme="minorHAnsi" w:hAnsiTheme="minorHAnsi" w:cstheme="minorHAnsi"/>
                 <w:bCs/>
-                <w:color w:val="0000FF"/>
                 <w:sz w:val="22"/>
                 <w:szCs w:val="22"/>
               </w:rPr>
@@ -14780,7 +14823,6 @@
               <w:rPr>
                 <w:rFonts w:asciiTheme="minorHAnsi" w:hAnsiTheme="minorHAnsi" w:cstheme="minorHAnsi"/>
                 <w:bCs/>
-                <w:color w:val="0000FF"/>
                 <w:sz w:val="22"/>
                 <w:szCs w:val="22"/>
               </w:rPr>
@@ -14809,7 +14851,6 @@
               <w:rPr>
                 <w:rFonts w:asciiTheme="minorHAnsi" w:hAnsiTheme="minorHAnsi" w:cstheme="minorHAnsi"/>
                 <w:bCs/>
-                <w:color w:val="0000FF"/>
                 <w:sz w:val="22"/>
                 <w:szCs w:val="22"/>
               </w:rPr>
@@ -14818,7 +14859,6 @@
               <w:rPr>
                 <w:rFonts w:asciiTheme="minorHAnsi" w:hAnsiTheme="minorHAnsi" w:cstheme="minorHAnsi"/>
                 <w:bCs/>
-                <w:color w:val="0000FF"/>
                 <w:sz w:val="22"/>
                 <w:szCs w:val="22"/>
               </w:rPr>
@@ -14881,7 +14921,6 @@
               <w:rPr>
                 <w:rFonts w:asciiTheme="minorHAnsi" w:hAnsiTheme="minorHAnsi" w:cstheme="minorHAnsi"/>
                 <w:bCs/>
-                <w:color w:val="0000FF"/>
                 <w:sz w:val="22"/>
                 <w:szCs w:val="22"/>
               </w:rPr>
@@ -14903,7 +14942,6 @@
               <w:rPr>
                 <w:rFonts w:asciiTheme="minorHAnsi" w:hAnsiTheme="minorHAnsi" w:cstheme="minorHAnsi"/>
                 <w:bCs/>
-                <w:color w:val="0000FF"/>
                 <w:sz w:val="22"/>
                 <w:szCs w:val="22"/>
               </w:rPr>
@@ -14970,7 +15008,6 @@
               <w:rPr>
                 <w:rFonts w:asciiTheme="minorHAnsi" w:hAnsiTheme="minorHAnsi" w:cstheme="minorHAnsi"/>
                 <w:bCs/>
-                <w:color w:val="0000FF"/>
                 <w:sz w:val="22"/>
                 <w:szCs w:val="22"/>
               </w:rPr>
@@ -14999,7 +15036,6 @@
               <w:rPr>
                 <w:rFonts w:asciiTheme="minorHAnsi" w:hAnsiTheme="minorHAnsi" w:cstheme="minorHAnsi"/>
                 <w:bCs/>
-                <w:color w:val="0000FF"/>
                 <w:sz w:val="22"/>
                 <w:szCs w:val="22"/>
               </w:rPr>
@@ -15008,7 +15044,6 @@
               <w:rPr>
                 <w:rFonts w:asciiTheme="minorHAnsi" w:hAnsiTheme="minorHAnsi" w:cstheme="minorHAnsi"/>
                 <w:bCs/>
-                <w:color w:val="0000FF"/>
                 <w:sz w:val="22"/>
                 <w:szCs w:val="22"/>
               </w:rPr>
@@ -15071,7 +15106,6 @@
               <w:rPr>
                 <w:rFonts w:asciiTheme="minorHAnsi" w:hAnsiTheme="minorHAnsi" w:cstheme="minorHAnsi"/>
                 <w:bCs/>
-                <w:color w:val="0000FF"/>
                 <w:sz w:val="22"/>
                 <w:szCs w:val="22"/>
               </w:rPr>
@@ -15093,7 +15127,6 @@
               <w:rPr>
                 <w:rFonts w:asciiTheme="minorHAnsi" w:hAnsiTheme="minorHAnsi" w:cstheme="minorHAnsi"/>
                 <w:bCs/>
-                <w:color w:val="0000FF"/>
                 <w:sz w:val="22"/>
                 <w:szCs w:val="22"/>
               </w:rPr>
@@ -15163,7 +15196,6 @@
               <w:rPr>
                 <w:rFonts w:asciiTheme="minorHAnsi" w:hAnsiTheme="minorHAnsi" w:cstheme="minorHAnsi"/>
                 <w:bCs/>
-                <w:color w:val="0000FF"/>
                 <w:sz w:val="22"/>
                 <w:szCs w:val="22"/>
               </w:rPr>
@@ -15192,7 +15224,6 @@
               <w:rPr>
                 <w:rFonts w:asciiTheme="minorHAnsi" w:hAnsiTheme="minorHAnsi" w:cstheme="minorHAnsi"/>
                 <w:bCs/>
-                <w:color w:val="0000FF"/>
                 <w:sz w:val="22"/>
                 <w:szCs w:val="22"/>
               </w:rPr>
@@ -15201,7 +15232,6 @@
               <w:rPr>
                 <w:rFonts w:asciiTheme="minorHAnsi" w:hAnsiTheme="minorHAnsi" w:cstheme="minorHAnsi"/>
                 <w:bCs/>
-                <w:color w:val="0000FF"/>
                 <w:sz w:val="22"/>
                 <w:szCs w:val="22"/>
               </w:rPr>
@@ -16734,7 +16764,6 @@
                 <w:szCs w:val="22"/>
                 <w:lang w:val="en-US"/>
               </w:rPr>
-              <w:lastRenderedPageBreak/>
               <w:t xml:space="preserve">Goal </w:t>
             </w:r>
             <w:r>
@@ -17695,7 +17724,6 @@
               <w:rPr>
                 <w:rFonts w:asciiTheme="minorHAnsi" w:hAnsiTheme="minorHAnsi" w:cstheme="minorHAnsi"/>
                 <w:bCs/>
-                <w:color w:val="0000FF"/>
                 <w:sz w:val="22"/>
                 <w:szCs w:val="22"/>
               </w:rPr>
@@ -17704,7 +17732,6 @@
               <w:rPr>
                 <w:rFonts w:asciiTheme="minorHAnsi" w:hAnsiTheme="minorHAnsi" w:cstheme="minorHAnsi"/>
                 <w:bCs/>
-                <w:color w:val="0000FF"/>
                 <w:sz w:val="22"/>
                 <w:szCs w:val="22"/>
               </w:rPr>
@@ -17728,7 +17755,6 @@
               <w:rPr>
                 <w:rFonts w:asciiTheme="minorHAnsi" w:hAnsiTheme="minorHAnsi" w:cstheme="minorHAnsi"/>
                 <w:bCs/>
-                <w:color w:val="0000FF"/>
                 <w:sz w:val="22"/>
                 <w:szCs w:val="22"/>
               </w:rPr>
@@ -17737,7 +17763,6 @@
               <w:rPr>
                 <w:rFonts w:asciiTheme="minorHAnsi" w:hAnsiTheme="minorHAnsi" w:cstheme="minorHAnsi"/>
                 <w:bCs/>
-                <w:color w:val="0000FF"/>
                 <w:sz w:val="22"/>
                 <w:szCs w:val="22"/>
               </w:rPr>
@@ -17805,7 +17830,6 @@
               <w:rPr>
                 <w:rFonts w:asciiTheme="minorHAnsi" w:hAnsiTheme="minorHAnsi" w:cstheme="minorHAnsi"/>
                 <w:bCs/>
-                <w:color w:val="0000FF"/>
                 <w:sz w:val="22"/>
                 <w:szCs w:val="22"/>
               </w:rPr>
@@ -17834,7 +17858,6 @@
               <w:rPr>
                 <w:rFonts w:asciiTheme="minorHAnsi" w:hAnsiTheme="minorHAnsi" w:cstheme="minorHAnsi"/>
                 <w:bCs/>
-                <w:color w:val="0000FF"/>
                 <w:sz w:val="22"/>
                 <w:szCs w:val="22"/>
               </w:rPr>
@@ -17843,7 +17866,6 @@
               <w:rPr>
                 <w:rFonts w:asciiTheme="minorHAnsi" w:hAnsiTheme="minorHAnsi" w:cstheme="minorHAnsi"/>
                 <w:bCs/>
-                <w:color w:val="0000FF"/>
                 <w:sz w:val="22"/>
                 <w:szCs w:val="22"/>
               </w:rPr>
@@ -17906,7 +17928,6 @@
               <w:rPr>
                 <w:rFonts w:asciiTheme="minorHAnsi" w:hAnsiTheme="minorHAnsi" w:cstheme="minorHAnsi"/>
                 <w:bCs/>
-                <w:color w:val="0000FF"/>
                 <w:sz w:val="22"/>
                 <w:szCs w:val="22"/>
               </w:rPr>
@@ -17928,7 +17949,6 @@
               <w:rPr>
                 <w:rFonts w:asciiTheme="minorHAnsi" w:hAnsiTheme="minorHAnsi" w:cstheme="minorHAnsi"/>
                 <w:bCs/>
-                <w:color w:val="0000FF"/>
                 <w:sz w:val="22"/>
                 <w:szCs w:val="22"/>
               </w:rPr>
@@ -17995,7 +18015,6 @@
               <w:rPr>
                 <w:rFonts w:asciiTheme="minorHAnsi" w:hAnsiTheme="minorHAnsi" w:cstheme="minorHAnsi"/>
                 <w:bCs/>
-                <w:color w:val="0000FF"/>
                 <w:sz w:val="22"/>
                 <w:szCs w:val="22"/>
               </w:rPr>
@@ -18024,7 +18043,6 @@
               <w:rPr>
                 <w:rFonts w:asciiTheme="minorHAnsi" w:hAnsiTheme="minorHAnsi" w:cstheme="minorHAnsi"/>
                 <w:bCs/>
-                <w:color w:val="0000FF"/>
                 <w:sz w:val="22"/>
                 <w:szCs w:val="22"/>
               </w:rPr>
@@ -18033,7 +18051,6 @@
               <w:rPr>
                 <w:rFonts w:asciiTheme="minorHAnsi" w:hAnsiTheme="minorHAnsi" w:cstheme="minorHAnsi"/>
                 <w:bCs/>
-                <w:color w:val="0000FF"/>
                 <w:sz w:val="22"/>
                 <w:szCs w:val="22"/>
               </w:rPr>
@@ -18096,7 +18113,6 @@
               <w:rPr>
                 <w:rFonts w:asciiTheme="minorHAnsi" w:hAnsiTheme="minorHAnsi" w:cstheme="minorHAnsi"/>
                 <w:bCs/>
-                <w:color w:val="0000FF"/>
                 <w:sz w:val="22"/>
                 <w:szCs w:val="22"/>
               </w:rPr>
@@ -18118,7 +18134,6 @@
               <w:rPr>
                 <w:rFonts w:asciiTheme="minorHAnsi" w:hAnsiTheme="minorHAnsi" w:cstheme="minorHAnsi"/>
                 <w:bCs/>
-                <w:color w:val="0000FF"/>
                 <w:sz w:val="22"/>
                 <w:szCs w:val="22"/>
               </w:rPr>
@@ -18188,7 +18203,6 @@
               <w:rPr>
                 <w:rFonts w:asciiTheme="minorHAnsi" w:hAnsiTheme="minorHAnsi" w:cstheme="minorHAnsi"/>
                 <w:bCs/>
-                <w:color w:val="0000FF"/>
                 <w:sz w:val="22"/>
                 <w:szCs w:val="22"/>
               </w:rPr>
@@ -18217,7 +18231,6 @@
               <w:rPr>
                 <w:rFonts w:asciiTheme="minorHAnsi" w:hAnsiTheme="minorHAnsi" w:cstheme="minorHAnsi"/>
                 <w:bCs/>
-                <w:color w:val="0000FF"/>
                 <w:sz w:val="22"/>
                 <w:szCs w:val="22"/>
               </w:rPr>
@@ -18226,7 +18239,6 @@
               <w:rPr>
                 <w:rFonts w:asciiTheme="minorHAnsi" w:hAnsiTheme="minorHAnsi" w:cstheme="minorHAnsi"/>
                 <w:bCs/>
-                <w:color w:val="0000FF"/>
                 <w:sz w:val="22"/>
                 <w:szCs w:val="22"/>
               </w:rPr>
@@ -18891,7 +18903,6 @@
                 <w:szCs w:val="22"/>
                 <w:lang w:val="en-US"/>
               </w:rPr>
-              <w:lastRenderedPageBreak/>
               <w:t>Goal 6</w:t>
             </w:r>
             <w:r>
@@ -20790,10 +20801,8 @@
                 <w:sz w:val="22"/>
                 <w:szCs w:val="22"/>
               </w:rPr>
-              <w:t>Assess Player Value</w:t>
-            </w:r>
-            <w:bookmarkStart w:id="1" w:name="_GoBack"/>
-            <w:bookmarkEnd w:id="1"/>
+              <w:t>Assess</w:t>
+            </w:r>
             <w:r>
               <w:rPr>
                 <w:rFonts w:asciiTheme="minorHAnsi" w:hAnsiTheme="minorHAnsi" w:cstheme="minorHAnsi"/>
@@ -20812,7 +20821,17 @@
                 <w:sz w:val="22"/>
                 <w:szCs w:val="22"/>
               </w:rPr>
-              <w:t xml:space="preserve">Training </w:t>
+              <w:t>Feedback</w:t>
+            </w:r>
+            <w:r>
+              <w:rPr>
+                <w:rFonts w:asciiTheme="minorHAnsi" w:hAnsiTheme="minorHAnsi" w:cstheme="minorHAnsi"/>
+                <w:bCs/>
+                <w:color w:val="000000"/>
+                <w:sz w:val="22"/>
+                <w:szCs w:val="22"/>
+              </w:rPr>
+              <w:t xml:space="preserve"> </w:t>
             </w:r>
           </w:p>
         </w:tc>
@@ -21777,26 +21796,6 @@
         </w:rPr>
       </w:pPr>
     </w:p>
-    <w:p>
-      <w:pPr>
-        <w:jc w:val="both"/>
-        <w:rPr>
-          <w:rFonts w:asciiTheme="minorHAnsi" w:hAnsiTheme="minorHAnsi" w:cstheme="minorHAnsi"/>
-          <w:bCs/>
-          <w:color w:val="0000FF"/>
-        </w:rPr>
-      </w:pPr>
-    </w:p>
-    <w:p>
-      <w:pPr>
-        <w:jc w:val="both"/>
-        <w:rPr>
-          <w:rFonts w:asciiTheme="minorHAnsi" w:hAnsiTheme="minorHAnsi" w:cstheme="minorHAnsi"/>
-          <w:bCs/>
-          <w:color w:val="0000FF"/>
-        </w:rPr>
-      </w:pPr>
-    </w:p>
     <w:tbl>
       <w:tblPr>
         <w:tblStyle w:val="LightGrid-Accent5"/>
@@ -23320,169 +23319,6 @@
         </w:rPr>
         <w:br/>
       </w:r>
-    </w:p>
-    <w:p>
-      <w:pPr>
-        <w:autoSpaceDE w:val="0"/>
-        <w:autoSpaceDN w:val="0"/>
-        <w:adjustRightInd w:val="0"/>
-        <w:jc w:val="both"/>
-        <w:rPr>
-          <w:rFonts w:asciiTheme="minorHAnsi" w:hAnsiTheme="minorHAnsi" w:cstheme="minorHAnsi"/>
-          <w:b/>
-          <w:bCs/>
-          <w:color w:val="000000"/>
-        </w:rPr>
-      </w:pPr>
-    </w:p>
-    <w:p>
-      <w:pPr>
-        <w:autoSpaceDE w:val="0"/>
-        <w:autoSpaceDN w:val="0"/>
-        <w:adjustRightInd w:val="0"/>
-        <w:jc w:val="both"/>
-        <w:rPr>
-          <w:rFonts w:asciiTheme="minorHAnsi" w:hAnsiTheme="minorHAnsi" w:cstheme="minorHAnsi"/>
-          <w:b/>
-          <w:bCs/>
-          <w:color w:val="000000"/>
-        </w:rPr>
-      </w:pPr>
-    </w:p>
-    <w:p>
-      <w:pPr>
-        <w:autoSpaceDE w:val="0"/>
-        <w:autoSpaceDN w:val="0"/>
-        <w:adjustRightInd w:val="0"/>
-        <w:jc w:val="both"/>
-        <w:rPr>
-          <w:rFonts w:asciiTheme="minorHAnsi" w:hAnsiTheme="minorHAnsi" w:cstheme="minorHAnsi"/>
-          <w:b/>
-          <w:bCs/>
-          <w:color w:val="000000"/>
-        </w:rPr>
-      </w:pPr>
-    </w:p>
-    <w:p>
-      <w:pPr>
-        <w:autoSpaceDE w:val="0"/>
-        <w:autoSpaceDN w:val="0"/>
-        <w:adjustRightInd w:val="0"/>
-        <w:jc w:val="both"/>
-        <w:rPr>
-          <w:rFonts w:asciiTheme="minorHAnsi" w:hAnsiTheme="minorHAnsi" w:cstheme="minorHAnsi"/>
-          <w:b/>
-          <w:bCs/>
-          <w:color w:val="000000"/>
-        </w:rPr>
-      </w:pPr>
-    </w:p>
-    <w:p>
-      <w:pPr>
-        <w:autoSpaceDE w:val="0"/>
-        <w:autoSpaceDN w:val="0"/>
-        <w:adjustRightInd w:val="0"/>
-        <w:jc w:val="both"/>
-        <w:rPr>
-          <w:rFonts w:asciiTheme="minorHAnsi" w:hAnsiTheme="minorHAnsi" w:cstheme="minorHAnsi"/>
-          <w:b/>
-          <w:bCs/>
-          <w:color w:val="000000"/>
-        </w:rPr>
-      </w:pPr>
-    </w:p>
-    <w:p>
-      <w:pPr>
-        <w:autoSpaceDE w:val="0"/>
-        <w:autoSpaceDN w:val="0"/>
-        <w:adjustRightInd w:val="0"/>
-        <w:jc w:val="both"/>
-        <w:rPr>
-          <w:rFonts w:asciiTheme="minorHAnsi" w:hAnsiTheme="minorHAnsi" w:cstheme="minorHAnsi"/>
-          <w:b/>
-          <w:bCs/>
-          <w:color w:val="000000"/>
-        </w:rPr>
-      </w:pPr>
-    </w:p>
-    <w:p>
-      <w:pPr>
-        <w:autoSpaceDE w:val="0"/>
-        <w:autoSpaceDN w:val="0"/>
-        <w:adjustRightInd w:val="0"/>
-        <w:jc w:val="both"/>
-        <w:rPr>
-          <w:rFonts w:asciiTheme="minorHAnsi" w:hAnsiTheme="minorHAnsi" w:cstheme="minorHAnsi"/>
-          <w:b/>
-          <w:bCs/>
-          <w:color w:val="000000"/>
-        </w:rPr>
-      </w:pPr>
-    </w:p>
-    <w:p>
-      <w:pPr>
-        <w:autoSpaceDE w:val="0"/>
-        <w:autoSpaceDN w:val="0"/>
-        <w:adjustRightInd w:val="0"/>
-        <w:jc w:val="both"/>
-        <w:rPr>
-          <w:rFonts w:asciiTheme="minorHAnsi" w:hAnsiTheme="minorHAnsi" w:cstheme="minorHAnsi"/>
-          <w:b/>
-          <w:bCs/>
-          <w:color w:val="000000"/>
-        </w:rPr>
-      </w:pPr>
-    </w:p>
-    <w:p>
-      <w:pPr>
-        <w:autoSpaceDE w:val="0"/>
-        <w:autoSpaceDN w:val="0"/>
-        <w:adjustRightInd w:val="0"/>
-        <w:jc w:val="both"/>
-        <w:rPr>
-          <w:rFonts w:asciiTheme="minorHAnsi" w:hAnsiTheme="minorHAnsi" w:cstheme="minorHAnsi"/>
-          <w:b/>
-          <w:bCs/>
-          <w:color w:val="000000"/>
-        </w:rPr>
-      </w:pPr>
-    </w:p>
-    <w:p>
-      <w:pPr>
-        <w:autoSpaceDE w:val="0"/>
-        <w:autoSpaceDN w:val="0"/>
-        <w:adjustRightInd w:val="0"/>
-        <w:jc w:val="both"/>
-        <w:rPr>
-          <w:rFonts w:asciiTheme="minorHAnsi" w:hAnsiTheme="minorHAnsi" w:cstheme="minorHAnsi"/>
-          <w:b/>
-          <w:bCs/>
-          <w:color w:val="000000"/>
-        </w:rPr>
-      </w:pPr>
-    </w:p>
-    <w:p>
-      <w:pPr>
-        <w:autoSpaceDE w:val="0"/>
-        <w:autoSpaceDN w:val="0"/>
-        <w:adjustRightInd w:val="0"/>
-        <w:jc w:val="both"/>
-        <w:rPr>
-          <w:rFonts w:asciiTheme="minorHAnsi" w:hAnsiTheme="minorHAnsi" w:cstheme="minorHAnsi"/>
-          <w:b/>
-          <w:bCs/>
-          <w:color w:val="000000"/>
-        </w:rPr>
-      </w:pPr>
-      <w:r>
-        <w:rPr>
-          <w:rFonts w:asciiTheme="minorHAnsi" w:hAnsiTheme="minorHAnsi" w:cstheme="minorHAnsi"/>
-          <w:b/>
-          <w:bCs/>
-          <w:color w:val="000000"/>
-        </w:rPr>
-        <w:br/>
-      </w:r>
       <w:r>
         <w:rPr>
           <w:rFonts w:asciiTheme="minorHAnsi" w:hAnsiTheme="minorHAnsi" w:cstheme="minorHAnsi"/>
@@ -23525,7 +23361,6 @@
           <w:sz w:val="28"/>
           <w:szCs w:val="28"/>
         </w:rPr>
-        <w:lastRenderedPageBreak/>
         <w:t>FEATURE SET</w:t>
       </w:r>
     </w:p>
@@ -24263,272 +24098,6 @@
     </w:p>
     <w:p>
       <w:pPr>
-        <w:autoSpaceDE w:val="0"/>
-        <w:autoSpaceDN w:val="0"/>
-        <w:adjustRightInd w:val="0"/>
-        <w:jc w:val="both"/>
-        <w:rPr>
-          <w:rFonts w:asciiTheme="minorHAnsi" w:hAnsiTheme="minorHAnsi" w:cstheme="minorHAnsi"/>
-          <w:b/>
-          <w:bCs/>
-          <w:color w:val="000000"/>
-        </w:rPr>
-      </w:pPr>
-    </w:p>
-    <w:p>
-      <w:pPr>
-        <w:autoSpaceDE w:val="0"/>
-        <w:autoSpaceDN w:val="0"/>
-        <w:adjustRightInd w:val="0"/>
-        <w:jc w:val="both"/>
-        <w:rPr>
-          <w:rFonts w:asciiTheme="minorHAnsi" w:hAnsiTheme="minorHAnsi" w:cstheme="minorHAnsi"/>
-          <w:b/>
-          <w:bCs/>
-          <w:color w:val="000000"/>
-        </w:rPr>
-      </w:pPr>
-    </w:p>
-    <w:p>
-      <w:pPr>
-        <w:autoSpaceDE w:val="0"/>
-        <w:autoSpaceDN w:val="0"/>
-        <w:adjustRightInd w:val="0"/>
-        <w:jc w:val="both"/>
-        <w:rPr>
-          <w:rFonts w:asciiTheme="minorHAnsi" w:hAnsiTheme="minorHAnsi" w:cstheme="minorHAnsi"/>
-          <w:b/>
-          <w:bCs/>
-          <w:color w:val="000000"/>
-        </w:rPr>
-      </w:pPr>
-    </w:p>
-    <w:p>
-      <w:pPr>
-        <w:autoSpaceDE w:val="0"/>
-        <w:autoSpaceDN w:val="0"/>
-        <w:adjustRightInd w:val="0"/>
-        <w:jc w:val="both"/>
-        <w:rPr>
-          <w:rFonts w:asciiTheme="minorHAnsi" w:hAnsiTheme="minorHAnsi" w:cstheme="minorHAnsi"/>
-          <w:b/>
-          <w:bCs/>
-          <w:color w:val="000000"/>
-        </w:rPr>
-      </w:pPr>
-    </w:p>
-    <w:p>
-      <w:pPr>
-        <w:autoSpaceDE w:val="0"/>
-        <w:autoSpaceDN w:val="0"/>
-        <w:adjustRightInd w:val="0"/>
-        <w:jc w:val="both"/>
-        <w:rPr>
-          <w:rFonts w:asciiTheme="minorHAnsi" w:hAnsiTheme="minorHAnsi" w:cstheme="minorHAnsi"/>
-          <w:b/>
-          <w:bCs/>
-          <w:color w:val="000000"/>
-        </w:rPr>
-      </w:pPr>
-    </w:p>
-    <w:p>
-      <w:pPr>
-        <w:autoSpaceDE w:val="0"/>
-        <w:autoSpaceDN w:val="0"/>
-        <w:adjustRightInd w:val="0"/>
-        <w:jc w:val="both"/>
-        <w:rPr>
-          <w:rFonts w:asciiTheme="minorHAnsi" w:hAnsiTheme="minorHAnsi" w:cstheme="minorHAnsi"/>
-          <w:b/>
-          <w:bCs/>
-          <w:color w:val="000000"/>
-        </w:rPr>
-      </w:pPr>
-    </w:p>
-    <w:p>
-      <w:pPr>
-        <w:autoSpaceDE w:val="0"/>
-        <w:autoSpaceDN w:val="0"/>
-        <w:adjustRightInd w:val="0"/>
-        <w:jc w:val="both"/>
-        <w:rPr>
-          <w:rFonts w:asciiTheme="minorHAnsi" w:hAnsiTheme="minorHAnsi" w:cstheme="minorHAnsi"/>
-          <w:b/>
-          <w:bCs/>
-          <w:color w:val="000000"/>
-        </w:rPr>
-      </w:pPr>
-    </w:p>
-    <w:p>
-      <w:pPr>
-        <w:autoSpaceDE w:val="0"/>
-        <w:autoSpaceDN w:val="0"/>
-        <w:adjustRightInd w:val="0"/>
-        <w:jc w:val="both"/>
-        <w:rPr>
-          <w:rFonts w:asciiTheme="minorHAnsi" w:hAnsiTheme="minorHAnsi" w:cstheme="minorHAnsi"/>
-          <w:b/>
-          <w:bCs/>
-          <w:color w:val="000000"/>
-        </w:rPr>
-      </w:pPr>
-    </w:p>
-    <w:p>
-      <w:pPr>
-        <w:autoSpaceDE w:val="0"/>
-        <w:autoSpaceDN w:val="0"/>
-        <w:adjustRightInd w:val="0"/>
-        <w:jc w:val="both"/>
-        <w:rPr>
-          <w:rFonts w:asciiTheme="minorHAnsi" w:hAnsiTheme="minorHAnsi" w:cstheme="minorHAnsi"/>
-          <w:b/>
-          <w:bCs/>
-          <w:color w:val="000000"/>
-        </w:rPr>
-      </w:pPr>
-    </w:p>
-    <w:p>
-      <w:pPr>
-        <w:autoSpaceDE w:val="0"/>
-        <w:autoSpaceDN w:val="0"/>
-        <w:adjustRightInd w:val="0"/>
-        <w:jc w:val="both"/>
-        <w:rPr>
-          <w:rFonts w:asciiTheme="minorHAnsi" w:hAnsiTheme="minorHAnsi" w:cstheme="minorHAnsi"/>
-          <w:b/>
-          <w:bCs/>
-          <w:color w:val="000000"/>
-        </w:rPr>
-      </w:pPr>
-    </w:p>
-    <w:p>
-      <w:pPr>
-        <w:autoSpaceDE w:val="0"/>
-        <w:autoSpaceDN w:val="0"/>
-        <w:adjustRightInd w:val="0"/>
-        <w:jc w:val="both"/>
-        <w:rPr>
-          <w:rFonts w:asciiTheme="minorHAnsi" w:hAnsiTheme="minorHAnsi" w:cstheme="minorHAnsi"/>
-          <w:b/>
-          <w:bCs/>
-          <w:color w:val="000000"/>
-        </w:rPr>
-      </w:pPr>
-    </w:p>
-    <w:p>
-      <w:pPr>
-        <w:autoSpaceDE w:val="0"/>
-        <w:autoSpaceDN w:val="0"/>
-        <w:adjustRightInd w:val="0"/>
-        <w:jc w:val="both"/>
-        <w:rPr>
-          <w:rFonts w:asciiTheme="minorHAnsi" w:hAnsiTheme="minorHAnsi" w:cstheme="minorHAnsi"/>
-          <w:b/>
-          <w:bCs/>
-          <w:color w:val="000000"/>
-        </w:rPr>
-      </w:pPr>
-    </w:p>
-    <w:p>
-      <w:pPr>
-        <w:autoSpaceDE w:val="0"/>
-        <w:autoSpaceDN w:val="0"/>
-        <w:adjustRightInd w:val="0"/>
-        <w:jc w:val="both"/>
-        <w:rPr>
-          <w:rFonts w:asciiTheme="minorHAnsi" w:hAnsiTheme="minorHAnsi" w:cstheme="minorHAnsi"/>
-          <w:b/>
-          <w:bCs/>
-          <w:color w:val="000000"/>
-        </w:rPr>
-      </w:pPr>
-    </w:p>
-    <w:p>
-      <w:pPr>
-        <w:autoSpaceDE w:val="0"/>
-        <w:autoSpaceDN w:val="0"/>
-        <w:adjustRightInd w:val="0"/>
-        <w:jc w:val="both"/>
-        <w:rPr>
-          <w:rFonts w:asciiTheme="minorHAnsi" w:hAnsiTheme="minorHAnsi" w:cstheme="minorHAnsi"/>
-          <w:b/>
-          <w:bCs/>
-          <w:color w:val="000000"/>
-        </w:rPr>
-      </w:pPr>
-    </w:p>
-    <w:p>
-      <w:pPr>
-        <w:autoSpaceDE w:val="0"/>
-        <w:autoSpaceDN w:val="0"/>
-        <w:adjustRightInd w:val="0"/>
-        <w:jc w:val="both"/>
-        <w:rPr>
-          <w:rFonts w:asciiTheme="minorHAnsi" w:hAnsiTheme="minorHAnsi" w:cstheme="minorHAnsi"/>
-          <w:b/>
-          <w:bCs/>
-          <w:color w:val="000000"/>
-        </w:rPr>
-      </w:pPr>
-    </w:p>
-    <w:p>
-      <w:pPr>
-        <w:autoSpaceDE w:val="0"/>
-        <w:autoSpaceDN w:val="0"/>
-        <w:adjustRightInd w:val="0"/>
-        <w:jc w:val="both"/>
-        <w:rPr>
-          <w:rFonts w:asciiTheme="minorHAnsi" w:hAnsiTheme="minorHAnsi" w:cstheme="minorHAnsi"/>
-          <w:b/>
-          <w:bCs/>
-          <w:color w:val="000000"/>
-        </w:rPr>
-      </w:pPr>
-    </w:p>
-    <w:p>
-      <w:pPr>
-        <w:autoSpaceDE w:val="0"/>
-        <w:autoSpaceDN w:val="0"/>
-        <w:adjustRightInd w:val="0"/>
-        <w:jc w:val="both"/>
-        <w:rPr>
-          <w:rFonts w:asciiTheme="minorHAnsi" w:hAnsiTheme="minorHAnsi" w:cstheme="minorHAnsi"/>
-          <w:b/>
-          <w:bCs/>
-          <w:color w:val="000000"/>
-        </w:rPr>
-      </w:pPr>
-    </w:p>
-    <w:p>
-      <w:pPr>
-        <w:autoSpaceDE w:val="0"/>
-        <w:autoSpaceDN w:val="0"/>
-        <w:adjustRightInd w:val="0"/>
-        <w:jc w:val="both"/>
-        <w:rPr>
-          <w:rFonts w:asciiTheme="minorHAnsi" w:hAnsiTheme="minorHAnsi" w:cstheme="minorHAnsi"/>
-          <w:b/>
-          <w:bCs/>
-          <w:color w:val="000000"/>
-        </w:rPr>
-      </w:pPr>
-    </w:p>
-    <w:p>
-      <w:pPr>
-        <w:autoSpaceDE w:val="0"/>
-        <w:autoSpaceDN w:val="0"/>
-        <w:adjustRightInd w:val="0"/>
-        <w:jc w:val="both"/>
-        <w:rPr>
-          <w:rFonts w:asciiTheme="minorHAnsi" w:hAnsiTheme="minorHAnsi" w:cstheme="minorHAnsi"/>
-          <w:b/>
-          <w:bCs/>
-          <w:color w:val="000000"/>
-        </w:rPr>
-      </w:pPr>
-    </w:p>
-    <w:p>
-      <w:pPr>
         <w:pStyle w:val="Heading1"/>
         <w:numPr>
           <w:ilvl w:val="0"/>
@@ -24550,7 +24119,6 @@
           <w:sz w:val="28"/>
           <w:szCs w:val="28"/>
         </w:rPr>
-        <w:lastRenderedPageBreak/>
         <w:t>STAKEHOLDERS</w:t>
       </w:r>
     </w:p>
@@ -25710,60 +25278,6 @@
     </w:p>
     <w:p>
       <w:pPr>
-        <w:jc w:val="both"/>
-        <w:rPr>
-          <w:rFonts w:asciiTheme="minorHAnsi" w:hAnsiTheme="minorHAnsi"/>
-          <w:lang w:val="en-AU" w:eastAsia="en-AU"/>
-        </w:rPr>
-      </w:pPr>
-    </w:p>
-    <w:p>
-      <w:pPr>
-        <w:jc w:val="both"/>
-        <w:rPr>
-          <w:rFonts w:asciiTheme="minorHAnsi" w:hAnsiTheme="minorHAnsi"/>
-          <w:lang w:val="en-AU" w:eastAsia="en-AU"/>
-        </w:rPr>
-      </w:pPr>
-    </w:p>
-    <w:p>
-      <w:pPr>
-        <w:jc w:val="both"/>
-        <w:rPr>
-          <w:rFonts w:asciiTheme="minorHAnsi" w:hAnsiTheme="minorHAnsi"/>
-          <w:lang w:val="en-AU" w:eastAsia="en-AU"/>
-        </w:rPr>
-      </w:pPr>
-    </w:p>
-    <w:p>
-      <w:pPr>
-        <w:jc w:val="both"/>
-        <w:rPr>
-          <w:rFonts w:asciiTheme="minorHAnsi" w:hAnsiTheme="minorHAnsi"/>
-          <w:lang w:val="en-AU" w:eastAsia="en-AU"/>
-        </w:rPr>
-      </w:pPr>
-    </w:p>
-    <w:p>
-      <w:pPr>
-        <w:jc w:val="both"/>
-        <w:rPr>
-          <w:rFonts w:asciiTheme="minorHAnsi" w:hAnsiTheme="minorHAnsi"/>
-          <w:lang w:val="en-AU" w:eastAsia="en-AU"/>
-        </w:rPr>
-      </w:pPr>
-    </w:p>
-    <w:p>
-      <w:pPr>
-        <w:jc w:val="both"/>
-        <w:rPr>
-          <w:rFonts w:asciiTheme="minorHAnsi" w:hAnsiTheme="minorHAnsi"/>
-          <w:lang w:val="en-AU" w:eastAsia="en-AU"/>
-        </w:rPr>
-      </w:pPr>
-    </w:p>
-    <w:p>
-      <w:pPr>
         <w:pStyle w:val="Heading1"/>
         <w:numPr>
           <w:ilvl w:val="0"/>
@@ -25783,7 +25297,6 @@
           <w:sz w:val="28"/>
           <w:szCs w:val="28"/>
         </w:rPr>
-        <w:lastRenderedPageBreak/>
         <w:t>ACCEPTANCE CRITERIA</w:t>
       </w:r>
     </w:p>
@@ -26005,7 +25518,7 @@
     <w:tbl>
       <w:tblPr>
         <w:tblStyle w:val="LightList-Accent5"/>
-        <w:tblW w:w="0" w:type="auto"/>
+        <w:tblW w:w="5000" w:type="pct"/>
         <w:jc w:val="center"/>
         <w:tblBorders>
           <w:top w:val="single" w:sz="4" w:space="0" w:color="auto"/>
@@ -26018,9 +25531,9 @@
         <w:tblLook w:val="04A0" w:firstRow="1" w:lastRow="0" w:firstColumn="1" w:lastColumn="0" w:noHBand="0" w:noVBand="1"/>
       </w:tblPr>
       <w:tblGrid>
-        <w:gridCol w:w="2532"/>
-        <w:gridCol w:w="3285"/>
-        <w:gridCol w:w="3285"/>
+        <w:gridCol w:w="2741"/>
+        <w:gridCol w:w="4454"/>
+        <w:gridCol w:w="2659"/>
       </w:tblGrid>
       <w:tr>
         <w:trPr>
@@ -26030,7 +25543,7 @@
         <w:tc>
           <w:tcPr>
             <w:cnfStyle w:val="001000000000" w:firstRow="0" w:lastRow="0" w:firstColumn="1" w:lastColumn="0" w:oddVBand="0" w:evenVBand="0" w:oddHBand="0" w:evenHBand="0" w:firstRowFirstColumn="0" w:firstRowLastColumn="0" w:lastRowFirstColumn="0" w:lastRowLastColumn="0"/>
-            <w:tcW w:w="2532" w:type="dxa"/>
+            <w:tcW w:w="1391" w:type="pct"/>
           </w:tcPr>
           <w:p>
             <w:pPr>
@@ -26058,7 +25571,7 @@
         </w:tc>
         <w:tc>
           <w:tcPr>
-            <w:tcW w:w="3285" w:type="dxa"/>
+            <w:tcW w:w="2260" w:type="pct"/>
           </w:tcPr>
           <w:p>
             <w:pPr>
@@ -26087,7 +25600,7 @@
         </w:tc>
         <w:tc>
           <w:tcPr>
-            <w:tcW w:w="3285" w:type="dxa"/>
+            <w:tcW w:w="1349" w:type="pct"/>
           </w:tcPr>
           <w:p>
             <w:pPr>
@@ -26123,7 +25636,7 @@
         <w:tc>
           <w:tcPr>
             <w:cnfStyle w:val="001000000000" w:firstRow="0" w:lastRow="0" w:firstColumn="1" w:lastColumn="0" w:oddVBand="0" w:evenVBand="0" w:oddHBand="0" w:evenHBand="0" w:firstRowFirstColumn="0" w:firstRowLastColumn="0" w:lastRowFirstColumn="0" w:lastRowLastColumn="0"/>
-            <w:tcW w:w="2532" w:type="dxa"/>
+            <w:tcW w:w="1391" w:type="pct"/>
             <w:tcBorders>
               <w:top w:val="none" w:sz="0" w:space="0" w:color="auto"/>
               <w:left w:val="none" w:sz="0" w:space="0" w:color="auto"/>
@@ -26156,7 +25669,7 @@
         </w:tc>
         <w:tc>
           <w:tcPr>
-            <w:tcW w:w="3285" w:type="dxa"/>
+            <w:tcW w:w="2260" w:type="pct"/>
             <w:tcBorders>
               <w:top w:val="none" w:sz="0" w:space="0" w:color="auto"/>
               <w:bottom w:val="none" w:sz="0" w:space="0" w:color="auto"/>
@@ -26176,11 +25689,20 @@
                 <w:color w:val="000000"/>
               </w:rPr>
             </w:pPr>
-          </w:p>
-        </w:tc>
-        <w:tc>
-          <w:tcPr>
-            <w:tcW w:w="3285" w:type="dxa"/>
+            <w:r>
+              <w:rPr>
+                <w:rFonts w:asciiTheme="minorHAnsi" w:hAnsiTheme="minorHAnsi" w:cstheme="minorHAnsi"/>
+                <w:b/>
+                <w:bCs/>
+                <w:color w:val="000000"/>
+              </w:rPr>
+              <w:t>Complexity</w:t>
+            </w:r>
+          </w:p>
+        </w:tc>
+        <w:tc>
+          <w:tcPr>
+            <w:tcW w:w="1349" w:type="pct"/>
             <w:tcBorders>
               <w:top w:val="none" w:sz="0" w:space="0" w:color="auto"/>
               <w:bottom w:val="none" w:sz="0" w:space="0" w:color="auto"/>
@@ -26192,7 +25714,7 @@
               <w:autoSpaceDE w:val="0"/>
               <w:autoSpaceDN w:val="0"/>
               <w:adjustRightInd w:val="0"/>
-              <w:jc w:val="both"/>
+              <w:jc w:val="center"/>
               <w:cnfStyle w:val="000000100000" w:firstRow="0" w:lastRow="0" w:firstColumn="0" w:lastColumn="0" w:oddVBand="0" w:evenVBand="0" w:oddHBand="1" w:evenHBand="0" w:firstRowFirstColumn="0" w:firstRowLastColumn="0" w:lastRowFirstColumn="0" w:lastRowLastColumn="0"/>
               <w:rPr>
                 <w:rFonts w:asciiTheme="minorHAnsi" w:hAnsiTheme="minorHAnsi" w:cstheme="minorHAnsi"/>
@@ -26201,6 +25723,15 @@
                 <w:color w:val="000000"/>
               </w:rPr>
             </w:pPr>
+            <w:r>
+              <w:rPr>
+                <w:rFonts w:asciiTheme="minorHAnsi" w:hAnsiTheme="minorHAnsi" w:cstheme="minorHAnsi"/>
+                <w:b/>
+                <w:bCs/>
+                <w:color w:val="000000"/>
+              </w:rPr>
+              <w:t>Accepted</w:t>
+            </w:r>
           </w:p>
         </w:tc>
       </w:tr>
@@ -26211,7 +25742,7 @@
         <w:tc>
           <w:tcPr>
             <w:cnfStyle w:val="001000000000" w:firstRow="0" w:lastRow="0" w:firstColumn="1" w:lastColumn="0" w:oddVBand="0" w:evenVBand="0" w:oddHBand="0" w:evenHBand="0" w:firstRowFirstColumn="0" w:firstRowLastColumn="0" w:lastRowFirstColumn="0" w:lastRowLastColumn="0"/>
-            <w:tcW w:w="2532" w:type="dxa"/>
+            <w:tcW w:w="1391" w:type="pct"/>
           </w:tcPr>
           <w:p>
             <w:pPr>
@@ -26248,7 +25779,7 @@
         </w:tc>
         <w:tc>
           <w:tcPr>
-            <w:tcW w:w="3285" w:type="dxa"/>
+            <w:tcW w:w="2260" w:type="pct"/>
           </w:tcPr>
           <w:p>
             <w:pPr>
@@ -26264,18 +25795,27 @@
                 <w:color w:val="000000"/>
               </w:rPr>
             </w:pPr>
-          </w:p>
-        </w:tc>
-        <w:tc>
-          <w:tcPr>
-            <w:tcW w:w="3285" w:type="dxa"/>
+            <w:r>
+              <w:rPr>
+                <w:rFonts w:asciiTheme="minorHAnsi" w:hAnsiTheme="minorHAnsi" w:cstheme="minorHAnsi"/>
+                <w:b/>
+                <w:bCs/>
+                <w:color w:val="000000"/>
+              </w:rPr>
+              <w:t>Relation with Deliverables</w:t>
+            </w:r>
+          </w:p>
+        </w:tc>
+        <w:tc>
+          <w:tcPr>
+            <w:tcW w:w="1349" w:type="pct"/>
           </w:tcPr>
           <w:p>
             <w:pPr>
               <w:autoSpaceDE w:val="0"/>
               <w:autoSpaceDN w:val="0"/>
               <w:adjustRightInd w:val="0"/>
-              <w:jc w:val="both"/>
+              <w:jc w:val="center"/>
               <w:cnfStyle w:val="000000000000" w:firstRow="0" w:lastRow="0" w:firstColumn="0" w:lastColumn="0" w:oddVBand="0" w:evenVBand="0" w:oddHBand="0" w:evenHBand="0" w:firstRowFirstColumn="0" w:firstRowLastColumn="0" w:lastRowFirstColumn="0" w:lastRowLastColumn="0"/>
               <w:rPr>
                 <w:rFonts w:asciiTheme="minorHAnsi" w:hAnsiTheme="minorHAnsi" w:cstheme="minorHAnsi"/>
@@ -26284,6 +25824,15 @@
                 <w:color w:val="000000"/>
               </w:rPr>
             </w:pPr>
+            <w:r>
+              <w:rPr>
+                <w:rFonts w:asciiTheme="minorHAnsi" w:hAnsiTheme="minorHAnsi" w:cstheme="minorHAnsi"/>
+                <w:b/>
+                <w:bCs/>
+                <w:color w:val="000000"/>
+              </w:rPr>
+              <w:t>Accepted</w:t>
+            </w:r>
           </w:p>
         </w:tc>
       </w:tr>
@@ -26295,7 +25844,7 @@
         <w:tc>
           <w:tcPr>
             <w:cnfStyle w:val="001000000000" w:firstRow="0" w:lastRow="0" w:firstColumn="1" w:lastColumn="0" w:oddVBand="0" w:evenVBand="0" w:oddHBand="0" w:evenHBand="0" w:firstRowFirstColumn="0" w:firstRowLastColumn="0" w:lastRowFirstColumn="0" w:lastRowLastColumn="0"/>
-            <w:tcW w:w="2532" w:type="dxa"/>
+            <w:tcW w:w="1391" w:type="pct"/>
             <w:tcBorders>
               <w:top w:val="none" w:sz="0" w:space="0" w:color="auto"/>
               <w:left w:val="none" w:sz="0" w:space="0" w:color="auto"/>
@@ -26328,7 +25877,7 @@
         </w:tc>
         <w:tc>
           <w:tcPr>
-            <w:tcW w:w="3285" w:type="dxa"/>
+            <w:tcW w:w="2260" w:type="pct"/>
             <w:tcBorders>
               <w:top w:val="none" w:sz="0" w:space="0" w:color="auto"/>
               <w:bottom w:val="none" w:sz="0" w:space="0" w:color="auto"/>
@@ -26348,11 +25897,20 @@
                 <w:color w:val="000000"/>
               </w:rPr>
             </w:pPr>
-          </w:p>
-        </w:tc>
-        <w:tc>
-          <w:tcPr>
-            <w:tcW w:w="3285" w:type="dxa"/>
+            <w:r>
+              <w:rPr>
+                <w:rFonts w:asciiTheme="minorHAnsi" w:hAnsiTheme="minorHAnsi" w:cstheme="minorHAnsi"/>
+                <w:b/>
+                <w:bCs/>
+                <w:color w:val="000000"/>
+              </w:rPr>
+              <w:t>Description and structure</w:t>
+            </w:r>
+          </w:p>
+        </w:tc>
+        <w:tc>
+          <w:tcPr>
+            <w:tcW w:w="1349" w:type="pct"/>
             <w:tcBorders>
               <w:top w:val="none" w:sz="0" w:space="0" w:color="auto"/>
               <w:bottom w:val="none" w:sz="0" w:space="0" w:color="auto"/>
@@ -26364,7 +25922,7 @@
               <w:autoSpaceDE w:val="0"/>
               <w:autoSpaceDN w:val="0"/>
               <w:adjustRightInd w:val="0"/>
-              <w:jc w:val="both"/>
+              <w:jc w:val="center"/>
               <w:cnfStyle w:val="000000100000" w:firstRow="0" w:lastRow="0" w:firstColumn="0" w:lastColumn="0" w:oddVBand="0" w:evenVBand="0" w:oddHBand="1" w:evenHBand="0" w:firstRowFirstColumn="0" w:firstRowLastColumn="0" w:lastRowFirstColumn="0" w:lastRowLastColumn="0"/>
               <w:rPr>
                 <w:rFonts w:asciiTheme="minorHAnsi" w:hAnsiTheme="minorHAnsi" w:cstheme="minorHAnsi"/>
@@ -26373,6 +25931,15 @@
                 <w:color w:val="000000"/>
               </w:rPr>
             </w:pPr>
+            <w:r>
+              <w:rPr>
+                <w:rFonts w:asciiTheme="minorHAnsi" w:hAnsiTheme="minorHAnsi" w:cstheme="minorHAnsi"/>
+                <w:b/>
+                <w:bCs/>
+                <w:color w:val="000000"/>
+              </w:rPr>
+              <w:t>Accepted</w:t>
+            </w:r>
           </w:p>
         </w:tc>
       </w:tr>
@@ -26383,7 +25950,7 @@
         <w:tc>
           <w:tcPr>
             <w:cnfStyle w:val="001000000000" w:firstRow="0" w:lastRow="0" w:firstColumn="1" w:lastColumn="0" w:oddVBand="0" w:evenVBand="0" w:oddHBand="0" w:evenHBand="0" w:firstRowFirstColumn="0" w:firstRowLastColumn="0" w:lastRowFirstColumn="0" w:lastRowLastColumn="0"/>
-            <w:tcW w:w="2532" w:type="dxa"/>
+            <w:tcW w:w="1391" w:type="pct"/>
           </w:tcPr>
           <w:p>
             <w:pPr>
@@ -26411,7 +25978,7 @@
         </w:tc>
         <w:tc>
           <w:tcPr>
-            <w:tcW w:w="3285" w:type="dxa"/>
+            <w:tcW w:w="2260" w:type="pct"/>
           </w:tcPr>
           <w:p>
             <w:pPr>
@@ -26427,18 +25994,27 @@
                 <w:color w:val="000000"/>
               </w:rPr>
             </w:pPr>
-          </w:p>
-        </w:tc>
-        <w:tc>
-          <w:tcPr>
-            <w:tcW w:w="3285" w:type="dxa"/>
+            <w:r>
+              <w:rPr>
+                <w:rFonts w:asciiTheme="minorHAnsi" w:hAnsiTheme="minorHAnsi" w:cstheme="minorHAnsi"/>
+                <w:b/>
+                <w:bCs/>
+                <w:color w:val="000000"/>
+              </w:rPr>
+              <w:t>Readability for non-technical stakeholders</w:t>
+            </w:r>
+          </w:p>
+        </w:tc>
+        <w:tc>
+          <w:tcPr>
+            <w:tcW w:w="1349" w:type="pct"/>
           </w:tcPr>
           <w:p>
             <w:pPr>
               <w:autoSpaceDE w:val="0"/>
               <w:autoSpaceDN w:val="0"/>
               <w:adjustRightInd w:val="0"/>
-              <w:jc w:val="both"/>
+              <w:jc w:val="center"/>
               <w:cnfStyle w:val="000000000000" w:firstRow="0" w:lastRow="0" w:firstColumn="0" w:lastColumn="0" w:oddVBand="0" w:evenVBand="0" w:oddHBand="0" w:evenHBand="0" w:firstRowFirstColumn="0" w:firstRowLastColumn="0" w:lastRowFirstColumn="0" w:lastRowLastColumn="0"/>
               <w:rPr>
                 <w:rFonts w:asciiTheme="minorHAnsi" w:hAnsiTheme="minorHAnsi" w:cstheme="minorHAnsi"/>
@@ -26447,6 +26023,15 @@
                 <w:color w:val="000000"/>
               </w:rPr>
             </w:pPr>
+            <w:r>
+              <w:rPr>
+                <w:rFonts w:asciiTheme="minorHAnsi" w:hAnsiTheme="minorHAnsi" w:cstheme="minorHAnsi"/>
+                <w:b/>
+                <w:bCs/>
+                <w:color w:val="000000"/>
+              </w:rPr>
+              <w:t>Accepted</w:t>
+            </w:r>
           </w:p>
         </w:tc>
       </w:tr>
@@ -26458,7 +26043,7 @@
         <w:tc>
           <w:tcPr>
             <w:cnfStyle w:val="001000000000" w:firstRow="0" w:lastRow="0" w:firstColumn="1" w:lastColumn="0" w:oddVBand="0" w:evenVBand="0" w:oddHBand="0" w:evenHBand="0" w:firstRowFirstColumn="0" w:firstRowLastColumn="0" w:lastRowFirstColumn="0" w:lastRowLastColumn="0"/>
-            <w:tcW w:w="2532" w:type="dxa"/>
+            <w:tcW w:w="1391" w:type="pct"/>
             <w:tcBorders>
               <w:top w:val="none" w:sz="0" w:space="0" w:color="auto"/>
               <w:left w:val="none" w:sz="0" w:space="0" w:color="auto"/>
@@ -26491,7 +26076,7 @@
         </w:tc>
         <w:tc>
           <w:tcPr>
-            <w:tcW w:w="3285" w:type="dxa"/>
+            <w:tcW w:w="2260" w:type="pct"/>
             <w:tcBorders>
               <w:top w:val="none" w:sz="0" w:space="0" w:color="auto"/>
               <w:bottom w:val="none" w:sz="0" w:space="0" w:color="auto"/>
@@ -26511,11 +26096,22 @@
                 <w:color w:val="000000"/>
               </w:rPr>
             </w:pPr>
-          </w:p>
-        </w:tc>
-        <w:tc>
-          <w:tcPr>
-            <w:tcW w:w="3285" w:type="dxa"/>
+            <w:r>
+              <w:rPr>
+                <w:rFonts w:asciiTheme="minorHAnsi" w:hAnsiTheme="minorHAnsi" w:cstheme="minorHAnsi"/>
+                <w:b/>
+                <w:bCs/>
+                <w:color w:val="000000"/>
+              </w:rPr>
+              <w:t xml:space="preserve">Consistency </w:t>
+            </w:r>
+            <w:bookmarkStart w:id="1" w:name="_GoBack"/>
+            <w:bookmarkEnd w:id="1"/>
+          </w:p>
+        </w:tc>
+        <w:tc>
+          <w:tcPr>
+            <w:tcW w:w="1349" w:type="pct"/>
             <w:tcBorders>
               <w:top w:val="none" w:sz="0" w:space="0" w:color="auto"/>
               <w:bottom w:val="none" w:sz="0" w:space="0" w:color="auto"/>
@@ -26527,7 +26123,7 @@
               <w:autoSpaceDE w:val="0"/>
               <w:autoSpaceDN w:val="0"/>
               <w:adjustRightInd w:val="0"/>
-              <w:jc w:val="both"/>
+              <w:jc w:val="center"/>
               <w:cnfStyle w:val="000000100000" w:firstRow="0" w:lastRow="0" w:firstColumn="0" w:lastColumn="0" w:oddVBand="0" w:evenVBand="0" w:oddHBand="1" w:evenHBand="0" w:firstRowFirstColumn="0" w:firstRowLastColumn="0" w:lastRowFirstColumn="0" w:lastRowLastColumn="0"/>
               <w:rPr>
                 <w:rFonts w:asciiTheme="minorHAnsi" w:hAnsiTheme="minorHAnsi" w:cstheme="minorHAnsi"/>
@@ -26536,6 +26132,15 @@
                 <w:color w:val="000000"/>
               </w:rPr>
             </w:pPr>
+            <w:r>
+              <w:rPr>
+                <w:rFonts w:asciiTheme="minorHAnsi" w:hAnsiTheme="minorHAnsi" w:cstheme="minorHAnsi"/>
+                <w:b/>
+                <w:bCs/>
+                <w:color w:val="000000"/>
+              </w:rPr>
+              <w:t>Accepted</w:t>
+            </w:r>
           </w:p>
         </w:tc>
       </w:tr>
@@ -26639,7 +26244,7 @@
             <w:noProof/>
             <w:color w:val="4F81BD" w:themeColor="accent1"/>
           </w:rPr>
-          <w:t>18</w:t>
+          <w:t>16</w:t>
         </w:r>
         <w:r>
           <w:rPr>
@@ -30477,7 +30082,7 @@
 </file>
 
 <file path=customXml/itemProps1.xml><?xml version="1.0" encoding="utf-8"?>
-<ds:datastoreItem xmlns:ds="http://schemas.openxmlformats.org/officeDocument/2006/customXml" ds:itemID="{81CFFD84-5C5A-4C6E-A051-626760CE1EED}">
+<ds:datastoreItem xmlns:ds="http://schemas.openxmlformats.org/officeDocument/2006/customXml" ds:itemID="{8F8A9E96-666B-4B45-A77A-3D511300B1D6}">
   <ds:schemaRefs>
     <ds:schemaRef ds:uri="http://schemas.openxmlformats.org/officeDocument/2006/bibliography"/>
   </ds:schemaRefs>

</xml_diff>